<commit_message>
Spellcheck on handyman competition post.docx
</commit_message>
<xml_diff>
--- a/Handyman facebook competition post.docx
+++ b/Handyman facebook competition post.docx
@@ -45,7 +45,7 @@
         </w:rPr>
         <w:t>More Information- </w:t>
       </w:r>
-      <w:hyperlink r:id="rId4" w:tgtFrame="_blank" w:history="1">
+      <w:hyperlink r:id="rId7" w:tgtFrame="_blank" w:history="1">
         <w:r>
           <w:rPr>
             <w:rStyle w:val="Hyperlink"/>
@@ -77,7 +77,27 @@
           <w:sz w:val="21"/>
           <w:szCs w:val="21"/>
         </w:rPr>
-        <w:t>Are you searching for wallpaper installation service in Edinburg Mission McAllen Texas? Handyman Services of McAllen is the best professional wallpaper installation service that will serve you with the best quality of services everytime you need such kind of service to make your place look more beautiful. So, when you need to install wallpaper at your office and home, contact us to get the quotes. The best wallpaper installation service of Edinburg Mission McAllen Texas! Free estimates. Feel Free to Call us now or book online quickly!</w:t>
+        <w:t xml:space="preserve">Are you searching for wallpaper installation service in Edinburg Mission McAllen Texas? Handyman Services of McAllen is the best professional wallpaper installation service that will serve you with the best quality of services </w:t>
+      </w:r>
+      <w:proofErr w:type="spellStart"/>
+      <w:r>
+        <w:rPr>
+          <w:rFonts w:ascii="Helvetica" w:hAnsi="Helvetica" w:cs="Helvetica"/>
+          <w:color w:val="1D2129"/>
+          <w:sz w:val="21"/>
+          <w:szCs w:val="21"/>
+        </w:rPr>
+        <w:t>everytime</w:t>
+      </w:r>
+      <w:proofErr w:type="spellEnd"/>
+      <w:r>
+        <w:rPr>
+          <w:rFonts w:ascii="Helvetica" w:hAnsi="Helvetica" w:cs="Helvetica"/>
+          <w:color w:val="1D2129"/>
+          <w:sz w:val="21"/>
+          <w:szCs w:val="21"/>
+        </w:rPr>
+        <w:t xml:space="preserve"> you need such kind of service to make your place look more beautiful. So, when you need to install wallpaper at your office and home, contact us to get the quotes. The best wallpaper installation service of Edinburg Mission McAllen Texas! Free estimates. Feel Free to Call us now or book online quickly!</w:t>
       </w:r>
     </w:p>
     <w:p>
@@ -131,7 +151,45 @@
           <w:szCs w:val="21"/>
         </w:rPr>
         <w:br/>
-        <w:t>If you have your own wallpaper, we are happy to supply the labour or any additional materials required to install it. If you require any advise on which products are relevant to your application, we are willing to help. We are also happy to provide wallpaper sample books on behalf of our suppliers and contacts worldwide. We have, on several occasions, imported wallpaper for well under the local market value for our clients.</w:t>
+        <w:t xml:space="preserve">If you have your own wallpaper, we are happy to supply the </w:t>
+      </w:r>
+      <w:proofErr w:type="spellStart"/>
+      <w:r>
+        <w:rPr>
+          <w:rFonts w:ascii="Helvetica" w:hAnsi="Helvetica" w:cs="Helvetica"/>
+          <w:color w:val="1D2129"/>
+          <w:sz w:val="21"/>
+          <w:szCs w:val="21"/>
+        </w:rPr>
+        <w:t>labour</w:t>
+      </w:r>
+      <w:proofErr w:type="spellEnd"/>
+      <w:r>
+        <w:rPr>
+          <w:rFonts w:ascii="Helvetica" w:hAnsi="Helvetica" w:cs="Helvetica"/>
+          <w:color w:val="1D2129"/>
+          <w:sz w:val="21"/>
+          <w:szCs w:val="21"/>
+        </w:rPr>
+        <w:t xml:space="preserve"> or any additional materials required to install it. If you require any </w:t>
+      </w:r>
+      <w:r>
+        <w:rPr>
+          <w:rFonts w:ascii="Helvetica" w:hAnsi="Helvetica" w:cs="Helvetica"/>
+          <w:color w:val="1D2129"/>
+          <w:sz w:val="21"/>
+          <w:szCs w:val="21"/>
+        </w:rPr>
+        <w:t>advice</w:t>
+      </w:r>
+      <w:r>
+        <w:rPr>
+          <w:rFonts w:ascii="Helvetica" w:hAnsi="Helvetica" w:cs="Helvetica"/>
+          <w:color w:val="1D2129"/>
+          <w:sz w:val="21"/>
+          <w:szCs w:val="21"/>
+        </w:rPr>
+        <w:t xml:space="preserve"> on which products are relevant to your application, we are willing to help. We are also happy to provide wallpaper sample books on behalf of our suppliers and contacts worldwide. We have, on several occasions, imported wallpaper for well under the local market value for our clients.</w:t>
       </w:r>
     </w:p>
     <w:p>
@@ -251,7 +309,27 @@
           <w:szCs w:val="21"/>
         </w:rPr>
         <w:br/>
-        <w:t>● Our wallpaper hangers provide expert installation of all types of wallpaper including Lining, Vinyl Wide, Grasscloth, Fabric, Foil, Embossed, Flock and Hand-Printed and Glitter.</w:t>
+        <w:t xml:space="preserve">● Our wallpaper hangers provide expert installation of all types of wallpaper including Lining, Vinyl Wide, </w:t>
+      </w:r>
+      <w:proofErr w:type="spellStart"/>
+      <w:r>
+        <w:rPr>
+          <w:rFonts w:ascii="Helvetica" w:hAnsi="Helvetica" w:cs="Helvetica"/>
+          <w:color w:val="1D2129"/>
+          <w:sz w:val="21"/>
+          <w:szCs w:val="21"/>
+        </w:rPr>
+        <w:t>Grasscloth</w:t>
+      </w:r>
+      <w:proofErr w:type="spellEnd"/>
+      <w:r>
+        <w:rPr>
+          <w:rFonts w:ascii="Helvetica" w:hAnsi="Helvetica" w:cs="Helvetica"/>
+          <w:color w:val="1D2129"/>
+          <w:sz w:val="21"/>
+          <w:szCs w:val="21"/>
+        </w:rPr>
+        <w:t>, Fabric, Foil, Embossed, Flock and Hand-Printed and Glitter.</w:t>
       </w:r>
       <w:r>
         <w:rPr>
@@ -438,7 +516,7 @@
         <w:br/>
         <w:t>CALL (956) 587 3484 HANDYMAN, </w:t>
       </w:r>
-      <w:hyperlink r:id="rId5" w:tgtFrame="_blank" w:history="1">
+      <w:hyperlink r:id="rId8" w:tgtFrame="_blank" w:history="1">
         <w:r>
           <w:rPr>
             <w:rStyle w:val="Hyperlink"/>
@@ -460,7 +538,7 @@
         <w:br/>
         <w:t>CALL (956) 587 3486 CLEANING, </w:t>
       </w:r>
-      <w:hyperlink r:id="rId6" w:tgtFrame="_blank" w:history="1">
+      <w:hyperlink r:id="rId9" w:tgtFrame="_blank" w:history="1">
         <w:r>
           <w:rPr>
             <w:rStyle w:val="Hyperlink"/>
@@ -482,7 +560,7 @@
         <w:br/>
         <w:t>CALL (956) 587 3003 JUNK REMOVAL, </w:t>
       </w:r>
-      <w:hyperlink r:id="rId7" w:tgtFrame="_blank" w:history="1">
+      <w:hyperlink r:id="rId10" w:tgtFrame="_blank" w:history="1">
         <w:r>
           <w:rPr>
             <w:rStyle w:val="Hyperlink"/>
@@ -504,7 +582,7 @@
         <w:br/>
         <w:t>CALL (956) 587 4487 MOVING, </w:t>
       </w:r>
-      <w:hyperlink r:id="rId8" w:tgtFrame="_blank" w:history="1">
+      <w:hyperlink r:id="rId11" w:tgtFrame="_blank" w:history="1">
         <w:r>
           <w:rPr>
             <w:rStyle w:val="Hyperlink"/>
@@ -546,7 +624,7 @@
         <w:br/>
         <w:t>WEB: </w:t>
       </w:r>
-      <w:hyperlink r:id="rId9" w:tgtFrame="_blank" w:history="1">
+      <w:hyperlink r:id="rId12" w:tgtFrame="_blank" w:history="1">
         <w:r>
           <w:rPr>
             <w:rStyle w:val="Hyperlink"/>
@@ -577,7 +655,7 @@
         </w:rPr>
         <w:br/>
       </w:r>
-      <w:hyperlink r:id="rId10" w:tgtFrame="_blank" w:history="1">
+      <w:hyperlink r:id="rId13" w:tgtFrame="_blank" w:history="1">
         <w:r>
           <w:rPr>
             <w:rStyle w:val="Hyperlink"/>
@@ -631,7 +709,107 @@
           <w:sz w:val="21"/>
           <w:szCs w:val="21"/>
         </w:rPr>
-        <w:t>Alamo TX | Alton TX | Brownsville TX | Donna TX | Edcouch TX | Edinburg TX | Elsa TX | Granjeno TX | Harlingen TX | Hidalgo TX | La Joya TX | La Villa TX | McAllen TX | Mercedes TX | Mission TX | Rio Grande City TX | Raymondville TX | Palmhurst TX | Palmview TX | Penitas TX | Pharr TX | Progreso TX | Progreso Lakes TX | San Juan TX | Sullivan City TX | Weslaco TX | Starr County | Hidalgo County | Willacy County | Cameron County | 78504 | 78539 | 78540 | 78541 | 78542 | 78501 | 78503| 78505 | 78557 | 88540 |78502 | 78504 | 78539 | 78572</w:t>
+        <w:t xml:space="preserve">Alamo TX | Alton TX | Brownsville TX | Donna TX | Edcouch TX | Edinburg TX | Elsa TX | </w:t>
+      </w:r>
+      <w:proofErr w:type="spellStart"/>
+      <w:r>
+        <w:rPr>
+          <w:rFonts w:ascii="Helvetica" w:hAnsi="Helvetica" w:cs="Helvetica"/>
+          <w:color w:val="1D2129"/>
+          <w:sz w:val="21"/>
+          <w:szCs w:val="21"/>
+        </w:rPr>
+        <w:t>Granjeno</w:t>
+      </w:r>
+      <w:proofErr w:type="spellEnd"/>
+      <w:r>
+        <w:rPr>
+          <w:rFonts w:ascii="Helvetica" w:hAnsi="Helvetica" w:cs="Helvetica"/>
+          <w:color w:val="1D2129"/>
+          <w:sz w:val="21"/>
+          <w:szCs w:val="21"/>
+        </w:rPr>
+        <w:t xml:space="preserve"> TX | Harlingen TX | Hidalgo TX | La Joya TX | La Villa TX | McAllen TX | Mercedes TX | Mission TX | Rio Grande City TX | Raymondville TX | </w:t>
+      </w:r>
+      <w:proofErr w:type="spellStart"/>
+      <w:r>
+        <w:rPr>
+          <w:rFonts w:ascii="Helvetica" w:hAnsi="Helvetica" w:cs="Helvetica"/>
+          <w:color w:val="1D2129"/>
+          <w:sz w:val="21"/>
+          <w:szCs w:val="21"/>
+        </w:rPr>
+        <w:t>Palmhurst</w:t>
+      </w:r>
+      <w:proofErr w:type="spellEnd"/>
+      <w:r>
+        <w:rPr>
+          <w:rFonts w:ascii="Helvetica" w:hAnsi="Helvetica" w:cs="Helvetica"/>
+          <w:color w:val="1D2129"/>
+          <w:sz w:val="21"/>
+          <w:szCs w:val="21"/>
+        </w:rPr>
+        <w:t xml:space="preserve"> TX | Palmview TX | </w:t>
+      </w:r>
+      <w:proofErr w:type="spellStart"/>
+      <w:r>
+        <w:rPr>
+          <w:rFonts w:ascii="Helvetica" w:hAnsi="Helvetica" w:cs="Helvetica"/>
+          <w:color w:val="1D2129"/>
+          <w:sz w:val="21"/>
+          <w:szCs w:val="21"/>
+        </w:rPr>
+        <w:t>Penitas</w:t>
+      </w:r>
+      <w:proofErr w:type="spellEnd"/>
+      <w:r>
+        <w:rPr>
+          <w:rFonts w:ascii="Helvetica" w:hAnsi="Helvetica" w:cs="Helvetica"/>
+          <w:color w:val="1D2129"/>
+          <w:sz w:val="21"/>
+          <w:szCs w:val="21"/>
+        </w:rPr>
+        <w:t xml:space="preserve"> TX | Pharr TX | </w:t>
+      </w:r>
+      <w:proofErr w:type="spellStart"/>
+      <w:r>
+        <w:rPr>
+          <w:rFonts w:ascii="Helvetica" w:hAnsi="Helvetica" w:cs="Helvetica"/>
+          <w:color w:val="1D2129"/>
+          <w:sz w:val="21"/>
+          <w:szCs w:val="21"/>
+        </w:rPr>
+        <w:t>Progreso</w:t>
+      </w:r>
+      <w:proofErr w:type="spellEnd"/>
+      <w:r>
+        <w:rPr>
+          <w:rFonts w:ascii="Helvetica" w:hAnsi="Helvetica" w:cs="Helvetica"/>
+          <w:color w:val="1D2129"/>
+          <w:sz w:val="21"/>
+          <w:szCs w:val="21"/>
+        </w:rPr>
+        <w:t xml:space="preserve"> TX | </w:t>
+      </w:r>
+      <w:proofErr w:type="spellStart"/>
+      <w:r>
+        <w:rPr>
+          <w:rFonts w:ascii="Helvetica" w:hAnsi="Helvetica" w:cs="Helvetica"/>
+          <w:color w:val="1D2129"/>
+          <w:sz w:val="21"/>
+          <w:szCs w:val="21"/>
+        </w:rPr>
+        <w:t>Progreso</w:t>
+      </w:r>
+      <w:proofErr w:type="spellEnd"/>
+      <w:r>
+        <w:rPr>
+          <w:rFonts w:ascii="Helvetica" w:hAnsi="Helvetica" w:cs="Helvetica"/>
+          <w:color w:val="1D2129"/>
+          <w:sz w:val="21"/>
+          <w:szCs w:val="21"/>
+        </w:rPr>
+        <w:t xml:space="preserve"> Lakes TX | San Juan TX | Sullivan City TX | Weslaco TX | Starr County | Hidalgo County | Willacy County | Cameron County | 78504 | 78539 | 78540 | 78541 | 78542 | 78501 | 78503| 78505 | 78557 | 88540 |78502 | 78504 | 78539 | 78572</w:t>
       </w:r>
     </w:p>
     <w:p/>
@@ -1398,6 +1576,21 @@
 </file>
 
 <file path=customXml/item1.xml><?xml version="1.0" encoding="utf-8"?>
+<p:properties xmlns:p="http://schemas.microsoft.com/office/2006/metadata/properties" xmlns:xsi="http://www.w3.org/2001/XMLSchema-instance" xmlns:pc="http://schemas.microsoft.com/office/infopath/2007/PartnerControls">
+  <documentManagement/>
+</p:properties>
+</file>
+
+<file path=customXml/item2.xml><?xml version="1.0" encoding="utf-8"?>
+<?mso-contentType ?>
+<FormTemplates xmlns="http://schemas.microsoft.com/sharepoint/v3/contenttype/forms">
+  <Display>DocumentLibraryForm</Display>
+  <Edit>DocumentLibraryForm</Edit>
+  <New>DocumentLibraryForm</New>
+</FormTemplates>
+</file>
+
+<file path=customXml/item3.xml><?xml version="1.0" encoding="utf-8"?>
 <ct:contentTypeSchema xmlns:ct="http://schemas.microsoft.com/office/2006/metadata/contentType" xmlns:ma="http://schemas.microsoft.com/office/2006/metadata/properties/metaAttributes" ct:_="" ma:_="" ma:contentTypeName="Document" ma:contentTypeID="0x0101001C4C56C4BEAD254C985466BC812109A8" ma:contentTypeVersion="10" ma:contentTypeDescription="Create a new document." ma:contentTypeScope="" ma:versionID="173f350c73154159a44cb0ab7ed74a51">
   <xsd:schema xmlns:xsd="http://www.w3.org/2001/XMLSchema" xmlns:xs="http://www.w3.org/2001/XMLSchema" xmlns:p="http://schemas.microsoft.com/office/2006/metadata/properties" xmlns:ns2="becc90cd-bbff-4dab-b362-8e08b3fdf5e4" targetNamespace="http://schemas.microsoft.com/office/2006/metadata/properties" ma:root="true" ma:fieldsID="a92b1487cd10b6d3db23c46ecd082d66" ns2:_="">
     <xsd:import namespace="becc90cd-bbff-4dab-b362-8e08b3fdf5e4"/>
@@ -1581,29 +1774,37 @@
 </ct:contentTypeSchema>
 </file>
 
-<file path=customXml/item2.xml><?xml version="1.0" encoding="utf-8"?>
-<?mso-contentType ?>
-<FormTemplates xmlns="http://schemas.microsoft.com/sharepoint/v3/contenttype/forms">
-  <Display>DocumentLibraryForm</Display>
-  <Edit>DocumentLibraryForm</Edit>
-  <New>DocumentLibraryForm</New>
-</FormTemplates>
-</file>
-
-<file path=customXml/item3.xml><?xml version="1.0" encoding="utf-8"?>
-<p:properties xmlns:p="http://schemas.microsoft.com/office/2006/metadata/properties" xmlns:xsi="http://www.w3.org/2001/XMLSchema-instance" xmlns:pc="http://schemas.microsoft.com/office/infopath/2007/PartnerControls">
-  <documentManagement/>
-</p:properties>
-</file>
-
 <file path=customXml/itemProps1.xml><?xml version="1.0" encoding="utf-8"?>
-<ds:datastoreItem xmlns:ds="http://schemas.openxmlformats.org/officeDocument/2006/customXml" ds:itemID="{86B31852-32BC-4458-A43B-B0BE7A4167D4}"/>
+<ds:datastoreItem xmlns:ds="http://schemas.openxmlformats.org/officeDocument/2006/customXml" ds:itemID="{85E6C68B-506D-460E-954F-58E68F40EB9C}">
+  <ds:schemaRefs>
+    <ds:schemaRef ds:uri="http://schemas.microsoft.com/office/2006/metadata/properties"/>
+    <ds:schemaRef ds:uri="http://schemas.microsoft.com/office/infopath/2007/PartnerControls"/>
+  </ds:schemaRefs>
+</ds:datastoreItem>
 </file>
 
 <file path=customXml/itemProps2.xml><?xml version="1.0" encoding="utf-8"?>
-<ds:datastoreItem xmlns:ds="http://schemas.openxmlformats.org/officeDocument/2006/customXml" ds:itemID="{4C2CA34C-E2F8-44F1-9380-547B0B9D3720}"/>
+<ds:datastoreItem xmlns:ds="http://schemas.openxmlformats.org/officeDocument/2006/customXml" ds:itemID="{4C2CA34C-E2F8-44F1-9380-547B0B9D3720}">
+  <ds:schemaRefs>
+    <ds:schemaRef ds:uri="http://schemas.microsoft.com/sharepoint/v3/contenttype/forms"/>
+  </ds:schemaRefs>
+</ds:datastoreItem>
 </file>
 
 <file path=customXml/itemProps3.xml><?xml version="1.0" encoding="utf-8"?>
-<ds:datastoreItem xmlns:ds="http://schemas.openxmlformats.org/officeDocument/2006/customXml" ds:itemID="{85E6C68B-506D-460E-954F-58E68F40EB9C}"/>
+<ds:datastoreItem xmlns:ds="http://schemas.openxmlformats.org/officeDocument/2006/customXml" ds:itemID="{86B31852-32BC-4458-A43B-B0BE7A4167D4}">
+  <ds:schemaRefs>
+    <ds:schemaRef ds:uri="http://schemas.microsoft.com/office/2006/metadata/contentType"/>
+    <ds:schemaRef ds:uri="http://schemas.microsoft.com/office/2006/metadata/properties/metaAttributes"/>
+    <ds:schemaRef ds:uri="http://www.w3.org/2001/XMLSchema"/>
+    <ds:schemaRef ds:uri="http://schemas.microsoft.com/office/2006/metadata/properties"/>
+    <ds:schemaRef ds:uri="becc90cd-bbff-4dab-b362-8e08b3fdf5e4"/>
+    <ds:schemaRef ds:uri="http://schemas.microsoft.com/office/2006/documentManagement/types"/>
+    <ds:schemaRef ds:uri="http://schemas.microsoft.com/office/infopath/2007/PartnerControls"/>
+    <ds:schemaRef ds:uri="http://schemas.openxmlformats.org/package/2006/metadata/core-properties"/>
+    <ds:schemaRef ds:uri="http://purl.org/dc/elements/1.1/"/>
+    <ds:schemaRef ds:uri="http://purl.org/dc/terms/"/>
+    <ds:schemaRef ds:uri="http://schemas.microsoft.com/internal/obd"/>
+  </ds:schemaRefs>
+</ds:datastoreItem>
 </file>
</xml_diff>

<commit_message>
Adds changes to content and logos
</commit_message>
<xml_diff>
--- a/Handyman facebook competition post.docx
+++ b/Handyman facebook competition post.docx
@@ -112,15 +112,6 @@
           <w:szCs w:val="21"/>
         </w:rPr>
       </w:pPr>
-      <w:r>
-        <w:rPr>
-          <w:rFonts w:ascii="Helvetica" w:hAnsi="Helvetica" w:cs="Helvetica"/>
-          <w:color w:val="1D2129"/>
-          <w:sz w:val="21"/>
-          <w:szCs w:val="21"/>
-        </w:rPr>
-        <w:t>REQUEST FREE ESTIMATES!</w:t>
-      </w:r>
     </w:p>
     <w:p>
       <w:pPr>
@@ -141,55 +132,7 @@
           <w:sz w:val="21"/>
           <w:szCs w:val="21"/>
         </w:rPr>
-        <w:t>WALLPAPER INSTALLATION SERVICE</w:t>
-      </w:r>
-      <w:r>
-        <w:rPr>
-          <w:rFonts w:ascii="Helvetica" w:hAnsi="Helvetica" w:cs="Helvetica"/>
-          <w:color w:val="1D2129"/>
-          <w:sz w:val="21"/>
-          <w:szCs w:val="21"/>
-        </w:rPr>
-        <w:br/>
-        <w:t xml:space="preserve">If you have your own wallpaper, we are happy to supply the </w:t>
-      </w:r>
-      <w:proofErr w:type="spellStart"/>
-      <w:r>
-        <w:rPr>
-          <w:rFonts w:ascii="Helvetica" w:hAnsi="Helvetica" w:cs="Helvetica"/>
-          <w:color w:val="1D2129"/>
-          <w:sz w:val="21"/>
-          <w:szCs w:val="21"/>
-        </w:rPr>
-        <w:t>labour</w:t>
-      </w:r>
-      <w:proofErr w:type="spellEnd"/>
-      <w:r>
-        <w:rPr>
-          <w:rFonts w:ascii="Helvetica" w:hAnsi="Helvetica" w:cs="Helvetica"/>
-          <w:color w:val="1D2129"/>
-          <w:sz w:val="21"/>
-          <w:szCs w:val="21"/>
-        </w:rPr>
-        <w:t xml:space="preserve"> or any additional materials required to install it. If you require any </w:t>
-      </w:r>
-      <w:r>
-        <w:rPr>
-          <w:rFonts w:ascii="Helvetica" w:hAnsi="Helvetica" w:cs="Helvetica"/>
-          <w:color w:val="1D2129"/>
-          <w:sz w:val="21"/>
-          <w:szCs w:val="21"/>
-        </w:rPr>
-        <w:t>advice</w:t>
-      </w:r>
-      <w:r>
-        <w:rPr>
-          <w:rFonts w:ascii="Helvetica" w:hAnsi="Helvetica" w:cs="Helvetica"/>
-          <w:color w:val="1D2129"/>
-          <w:sz w:val="21"/>
-          <w:szCs w:val="21"/>
-        </w:rPr>
-        <w:t xml:space="preserve"> on which products are relevant to your application, we are willing to help. We are also happy to provide wallpaper sample books on behalf of our suppliers and contacts worldwide. We have, on several occasions, imported wallpaper for well under the local market value for our clients.</w:t>
+        <w:t>REQUEST FREE ESTIMATES!</w:t>
       </w:r>
     </w:p>
     <w:p>
@@ -204,15 +147,6 @@
           <w:szCs w:val="21"/>
         </w:rPr>
       </w:pPr>
-      <w:r>
-        <w:rPr>
-          <w:rFonts w:ascii="Helvetica" w:hAnsi="Helvetica" w:cs="Helvetica"/>
-          <w:color w:val="1D2129"/>
-          <w:sz w:val="21"/>
-          <w:szCs w:val="21"/>
-        </w:rPr>
-        <w:t>We specialize in a wide range of wallpaper and wall coverings, ranging from vinyl coated wallpaper, to embossed and non-woven wallpapers. Whether you are after the look that foil or flocked wallpapers provide, or you want to add natural textures like grass coverings or fabric, Handyman Services of McAllen wants you to know we are also well-qualified installers of wallpaper and wall coverings. Our service is an affordable option for customers in Edinburg Mission McAllen Texas.</w:t>
-      </w:r>
     </w:p>
     <w:p>
       <w:pPr>
@@ -233,7 +167,57 @@
           <w:sz w:val="21"/>
           <w:szCs w:val="21"/>
         </w:rPr>
-        <w:t>Our customers recommend our services not only due to our competitively priced services but the high standard of our work and the customer service we provide. We believe that a high level of workmanship is enhanced by an affordable price and the excellent level of customer satisfaction. Our team strive to deliver on our promise here at Handyman Services of McAllen.</w:t>
+        <w:t>WALLPAPER INSTALLATION SERVICE</w:t>
+      </w:r>
+      <w:r>
+        <w:rPr>
+          <w:rFonts w:ascii="Helvetica" w:hAnsi="Helvetica" w:cs="Helvetica"/>
+          <w:color w:val="1D2129"/>
+          <w:sz w:val="21"/>
+          <w:szCs w:val="21"/>
+        </w:rPr>
+        <w:br/>
+        <w:t xml:space="preserve">If you have your own wallpaper, we are happy to supply the </w:t>
+      </w:r>
+      <w:proofErr w:type="spellStart"/>
+      <w:proofErr w:type="gramStart"/>
+      <w:r>
+        <w:rPr>
+          <w:rFonts w:ascii="Helvetica" w:hAnsi="Helvetica" w:cs="Helvetica"/>
+          <w:color w:val="1D2129"/>
+          <w:sz w:val="21"/>
+          <w:szCs w:val="21"/>
+        </w:rPr>
+        <w:t>labour</w:t>
+      </w:r>
+      <w:proofErr w:type="spellEnd"/>
+      <w:proofErr w:type="gramEnd"/>
+      <w:r>
+        <w:rPr>
+          <w:rFonts w:ascii="Helvetica" w:hAnsi="Helvetica" w:cs="Helvetica"/>
+          <w:color w:val="1D2129"/>
+          <w:sz w:val="21"/>
+          <w:szCs w:val="21"/>
+        </w:rPr>
+        <w:t xml:space="preserve"> or any additional materials required to install it. If you require any </w:t>
+      </w:r>
+      <w:r>
+        <w:rPr>
+          <w:rFonts w:ascii="Helvetica" w:hAnsi="Helvetica" w:cs="Helvetica"/>
+          <w:color w:val="1D2129"/>
+          <w:sz w:val="21"/>
+          <w:szCs w:val="21"/>
+        </w:rPr>
+        <w:t>advice</w:t>
+      </w:r>
+      <w:r>
+        <w:rPr>
+          <w:rFonts w:ascii="Helvetica" w:hAnsi="Helvetica" w:cs="Helvetica"/>
+          <w:color w:val="1D2129"/>
+          <w:sz w:val="21"/>
+          <w:szCs w:val="21"/>
+        </w:rPr>
+        <w:t xml:space="preserve"> on which products are relevant to your application, we are willing to help. We are also happy to provide wallpaper sample books on behalf of our suppliers and contacts worldwide. We have, on several occasions, imported wallpaper for well under the local market value for our clients.</w:t>
       </w:r>
     </w:p>
     <w:p>
@@ -255,7 +239,27 @@
           <w:sz w:val="21"/>
           <w:szCs w:val="21"/>
         </w:rPr>
-        <w:t>At Handyman Services of McAllen we aim to arrange a viewing of your property within a week of receiving your request. Within 24 hours of your viewing our team will guarantee to provide you with a free no-obligation quote. We're proud of the service that we provide and we hope that all of our customers do too.</w:t>
+        <w:t xml:space="preserve">We specialize in a wide range of wallpaper and wall coverings, ranging from vinyl coated wallpaper, to embossed and non-woven wallpapers. Whether you are after the look that </w:t>
+      </w:r>
+      <w:proofErr w:type="gramStart"/>
+      <w:r>
+        <w:rPr>
+          <w:rFonts w:ascii="Helvetica" w:hAnsi="Helvetica" w:cs="Helvetica"/>
+          <w:color w:val="1D2129"/>
+          <w:sz w:val="21"/>
+          <w:szCs w:val="21"/>
+        </w:rPr>
+        <w:t>foil</w:t>
+      </w:r>
+      <w:proofErr w:type="gramEnd"/>
+      <w:r>
+        <w:rPr>
+          <w:rFonts w:ascii="Helvetica" w:hAnsi="Helvetica" w:cs="Helvetica"/>
+          <w:color w:val="1D2129"/>
+          <w:sz w:val="21"/>
+          <w:szCs w:val="21"/>
+        </w:rPr>
+        <w:t xml:space="preserve"> or flocked wallpapers provide, or you want to add natural textures like grass coverings or fabric, Handyman Services of McAllen wants you to know we are also well-qualified installers of wallpaper and wall coverings. Our service is an affordable option for customers in Edinburg Mission McAllen Texas.</w:t>
       </w:r>
     </w:p>
     <w:p>
@@ -277,7 +281,7 @@
           <w:sz w:val="21"/>
           <w:szCs w:val="21"/>
         </w:rPr>
-        <w:t>We deliver our clients superior quality and perfect finish and every project is very important to us, no matter big or small. We will listen to all your needs and bring to life your living or working space ideas with our wallpaper installation service.</w:t>
+        <w:t>Our customers recommend our services not only due to our competitively priced services but the high standard of our work and the customer service we provide. We believe that a high level of workmanship is enhanced by an affordable price and the excellent level of customer satisfaction. Our team strive to deliver on our promise here at Handyman Services of McAllen.</w:t>
       </w:r>
     </w:p>
     <w:p>
@@ -299,47 +303,47 @@
           <w:sz w:val="21"/>
           <w:szCs w:val="21"/>
         </w:rPr>
-        <w:t>HANDYMAN SERVICES OF MCALLEN OFFERS THE FOLLOWING WALLPAPER INSTALLATION SERVICE FOR OUR VALUED CUSTOMERS</w:t>
-      </w:r>
-      <w:r>
-        <w:rPr>
-          <w:rFonts w:ascii="Helvetica" w:hAnsi="Helvetica" w:cs="Helvetica"/>
-          <w:color w:val="1D2129"/>
-          <w:sz w:val="21"/>
-          <w:szCs w:val="21"/>
-        </w:rPr>
-        <w:br/>
-        <w:t xml:space="preserve">● Our wallpaper hangers provide expert installation of all types of wallpaper including Lining, Vinyl Wide, </w:t>
-      </w:r>
-      <w:proofErr w:type="spellStart"/>
-      <w:r>
-        <w:rPr>
-          <w:rFonts w:ascii="Helvetica" w:hAnsi="Helvetica" w:cs="Helvetica"/>
-          <w:color w:val="1D2129"/>
-          <w:sz w:val="21"/>
-          <w:szCs w:val="21"/>
-        </w:rPr>
-        <w:t>Grasscloth</w:t>
-      </w:r>
-      <w:proofErr w:type="spellEnd"/>
-      <w:r>
-        <w:rPr>
-          <w:rFonts w:ascii="Helvetica" w:hAnsi="Helvetica" w:cs="Helvetica"/>
-          <w:color w:val="1D2129"/>
-          <w:sz w:val="21"/>
-          <w:szCs w:val="21"/>
-        </w:rPr>
-        <w:t>, Fabric, Foil, Embossed, Flock and Hand-Printed and Glitter.</w:t>
-      </w:r>
-      <w:r>
-        <w:rPr>
-          <w:rFonts w:ascii="Helvetica" w:hAnsi="Helvetica" w:cs="Helvetica"/>
-          <w:color w:val="1D2129"/>
-          <w:sz w:val="21"/>
-          <w:szCs w:val="21"/>
-        </w:rPr>
-        <w:br/>
-        <w:t>● Wallpapering is a tricky job, made easier through years of practice. Our team has the skills and experience needed to transform any office or home.</w:t>
+        <w:t xml:space="preserve">At Handyman Services of </w:t>
+      </w:r>
+      <w:proofErr w:type="gramStart"/>
+      <w:r>
+        <w:rPr>
+          <w:rFonts w:ascii="Helvetica" w:hAnsi="Helvetica" w:cs="Helvetica"/>
+          <w:color w:val="1D2129"/>
+          <w:sz w:val="21"/>
+          <w:szCs w:val="21"/>
+        </w:rPr>
+        <w:t>McAllen</w:t>
+      </w:r>
+      <w:proofErr w:type="gramEnd"/>
+      <w:r>
+        <w:rPr>
+          <w:rFonts w:ascii="Helvetica" w:hAnsi="Helvetica" w:cs="Helvetica"/>
+          <w:color w:val="1D2129"/>
+          <w:sz w:val="21"/>
+          <w:szCs w:val="21"/>
+        </w:rPr>
+        <w:t xml:space="preserve"> we aim to arrange a viewing of your property within a week of receiving your request. Within 24 hours of your viewing our team will guarantee to provide you with a free no-obligation quote. We're proud of the service that we </w:t>
+      </w:r>
+      <w:proofErr w:type="gramStart"/>
+      <w:r>
+        <w:rPr>
+          <w:rFonts w:ascii="Helvetica" w:hAnsi="Helvetica" w:cs="Helvetica"/>
+          <w:color w:val="1D2129"/>
+          <w:sz w:val="21"/>
+          <w:szCs w:val="21"/>
+        </w:rPr>
+        <w:t>provide</w:t>
+      </w:r>
+      <w:proofErr w:type="gramEnd"/>
+      <w:r>
+        <w:rPr>
+          <w:rFonts w:ascii="Helvetica" w:hAnsi="Helvetica" w:cs="Helvetica"/>
+          <w:color w:val="1D2129"/>
+          <w:sz w:val="21"/>
+          <w:szCs w:val="21"/>
+        </w:rPr>
+        <w:t xml:space="preserve"> and we hope that all of our customers do too.</w:t>
       </w:r>
     </w:p>
     <w:p>
@@ -361,57 +365,47 @@
           <w:sz w:val="21"/>
           <w:szCs w:val="21"/>
         </w:rPr>
-        <w:t>PAGE IS ABOUT</w:t>
-      </w:r>
-      <w:r>
-        <w:rPr>
-          <w:rFonts w:ascii="Helvetica" w:hAnsi="Helvetica" w:cs="Helvetica"/>
-          <w:color w:val="1D2129"/>
-          <w:sz w:val="21"/>
-          <w:szCs w:val="21"/>
-        </w:rPr>
-        <w:br/>
-        <w:t>● Wallpaper installation service checklist</w:t>
-      </w:r>
-      <w:r>
-        <w:rPr>
-          <w:rFonts w:ascii="Helvetica" w:hAnsi="Helvetica" w:cs="Helvetica"/>
-          <w:color w:val="1D2129"/>
-          <w:sz w:val="21"/>
-          <w:szCs w:val="21"/>
-        </w:rPr>
-        <w:br/>
-        <w:t>● Wallpaper installation services</w:t>
-      </w:r>
-      <w:r>
-        <w:rPr>
-          <w:rFonts w:ascii="Helvetica" w:hAnsi="Helvetica" w:cs="Helvetica"/>
-          <w:color w:val="1D2129"/>
-          <w:sz w:val="21"/>
-          <w:szCs w:val="21"/>
-        </w:rPr>
-        <w:br/>
-        <w:t>● Wallpaper installation service tips</w:t>
-      </w:r>
-      <w:r>
-        <w:rPr>
-          <w:rFonts w:ascii="Helvetica" w:hAnsi="Helvetica" w:cs="Helvetica"/>
-          <w:color w:val="1D2129"/>
-          <w:sz w:val="21"/>
-          <w:szCs w:val="21"/>
-        </w:rPr>
-        <w:br/>
-        <w:t>● Wallpaper installation service companies near me</w:t>
-      </w:r>
-      <w:r>
-        <w:rPr>
-          <w:rFonts w:ascii="Helvetica" w:hAnsi="Helvetica" w:cs="Helvetica"/>
-          <w:color w:val="1D2129"/>
-          <w:sz w:val="21"/>
-          <w:szCs w:val="21"/>
-        </w:rPr>
-        <w:br/>
-        <w:t>● Wallpaper installation service cost</w:t>
+        <w:t xml:space="preserve">We deliver our clients superior quality and perfect </w:t>
+      </w:r>
+      <w:proofErr w:type="gramStart"/>
+      <w:r>
+        <w:rPr>
+          <w:rFonts w:ascii="Helvetica" w:hAnsi="Helvetica" w:cs="Helvetica"/>
+          <w:color w:val="1D2129"/>
+          <w:sz w:val="21"/>
+          <w:szCs w:val="21"/>
+        </w:rPr>
+        <w:t>finish</w:t>
+      </w:r>
+      <w:proofErr w:type="gramEnd"/>
+      <w:r>
+        <w:rPr>
+          <w:rFonts w:ascii="Helvetica" w:hAnsi="Helvetica" w:cs="Helvetica"/>
+          <w:color w:val="1D2129"/>
+          <w:sz w:val="21"/>
+          <w:szCs w:val="21"/>
+        </w:rPr>
+        <w:t xml:space="preserve"> and every project is very important to us, no matter big or small. We will listen to all your needs and bring to life </w:t>
+      </w:r>
+      <w:proofErr w:type="gramStart"/>
+      <w:r>
+        <w:rPr>
+          <w:rFonts w:ascii="Helvetica" w:hAnsi="Helvetica" w:cs="Helvetica"/>
+          <w:color w:val="1D2129"/>
+          <w:sz w:val="21"/>
+          <w:szCs w:val="21"/>
+        </w:rPr>
+        <w:t>your</w:t>
+      </w:r>
+      <w:proofErr w:type="gramEnd"/>
+      <w:r>
+        <w:rPr>
+          <w:rFonts w:ascii="Helvetica" w:hAnsi="Helvetica" w:cs="Helvetica"/>
+          <w:color w:val="1D2129"/>
+          <w:sz w:val="21"/>
+          <w:szCs w:val="21"/>
+        </w:rPr>
+        <w:t xml:space="preserve"> living or working space ideas with our wallpaper installation service.</w:t>
       </w:r>
     </w:p>
     <w:p>
@@ -433,17 +427,47 @@
           <w:sz w:val="21"/>
           <w:szCs w:val="21"/>
         </w:rPr>
-        <w:t>BEST WALLPAPER INSTALLATION SERVICE COMPANY OF EDINBURG MISSION MCALLEN TEXAS</w:t>
-      </w:r>
-      <w:r>
-        <w:rPr>
-          <w:rFonts w:ascii="Helvetica" w:hAnsi="Helvetica" w:cs="Helvetica"/>
-          <w:color w:val="1D2129"/>
-          <w:sz w:val="21"/>
-          <w:szCs w:val="21"/>
-        </w:rPr>
-        <w:br/>
-        <w:t>HANDYMAN SERVICES OF MCALLEN</w:t>
+        <w:t>HANDYMAN SERVICES OF MCALLEN OFFERS THE FOLLOWING WALLPAPER INSTALLATION SERVICE FOR OUR VALUED CUSTOMERS</w:t>
+      </w:r>
+      <w:r>
+        <w:rPr>
+          <w:rFonts w:ascii="Helvetica" w:hAnsi="Helvetica" w:cs="Helvetica"/>
+          <w:color w:val="1D2129"/>
+          <w:sz w:val="21"/>
+          <w:szCs w:val="21"/>
+        </w:rPr>
+        <w:br/>
+        <w:t xml:space="preserve">● Our wallpaper hangers provide expert installation of all types of wallpaper including Lining, Vinyl Wide, </w:t>
+      </w:r>
+      <w:proofErr w:type="spellStart"/>
+      <w:r>
+        <w:rPr>
+          <w:rFonts w:ascii="Helvetica" w:hAnsi="Helvetica" w:cs="Helvetica"/>
+          <w:color w:val="1D2129"/>
+          <w:sz w:val="21"/>
+          <w:szCs w:val="21"/>
+        </w:rPr>
+        <w:t>Grasscloth</w:t>
+      </w:r>
+      <w:proofErr w:type="spellEnd"/>
+      <w:r>
+        <w:rPr>
+          <w:rFonts w:ascii="Helvetica" w:hAnsi="Helvetica" w:cs="Helvetica"/>
+          <w:color w:val="1D2129"/>
+          <w:sz w:val="21"/>
+          <w:szCs w:val="21"/>
+        </w:rPr>
+        <w:t>, Fabric, Foil, Embossed, Flock and Hand-Printed and Glitter.</w:t>
+      </w:r>
+      <w:r>
+        <w:rPr>
+          <w:rFonts w:ascii="Helvetica" w:hAnsi="Helvetica" w:cs="Helvetica"/>
+          <w:color w:val="1D2129"/>
+          <w:sz w:val="21"/>
+          <w:szCs w:val="21"/>
+        </w:rPr>
+        <w:br/>
+        <w:t>● Wallpapering is a tricky job, made easier through years of practice. Our team has the skills and experience needed to transform any office or home.</w:t>
       </w:r>
     </w:p>
     <w:p>
@@ -465,6 +489,111 @@
           <w:sz w:val="21"/>
           <w:szCs w:val="21"/>
         </w:rPr>
+        <w:t>PAGE IS ABOUT</w:t>
+      </w:r>
+      <w:r>
+        <w:rPr>
+          <w:rFonts w:ascii="Helvetica" w:hAnsi="Helvetica" w:cs="Helvetica"/>
+          <w:color w:val="1D2129"/>
+          <w:sz w:val="21"/>
+          <w:szCs w:val="21"/>
+        </w:rPr>
+        <w:br/>
+        <w:t>● Wallpaper installation service checklist</w:t>
+      </w:r>
+      <w:r>
+        <w:rPr>
+          <w:rFonts w:ascii="Helvetica" w:hAnsi="Helvetica" w:cs="Helvetica"/>
+          <w:color w:val="1D2129"/>
+          <w:sz w:val="21"/>
+          <w:szCs w:val="21"/>
+        </w:rPr>
+        <w:br/>
+        <w:t>● Wallpaper installation services</w:t>
+      </w:r>
+      <w:r>
+        <w:rPr>
+          <w:rFonts w:ascii="Helvetica" w:hAnsi="Helvetica" w:cs="Helvetica"/>
+          <w:color w:val="1D2129"/>
+          <w:sz w:val="21"/>
+          <w:szCs w:val="21"/>
+        </w:rPr>
+        <w:br/>
+        <w:t>● Wallpaper installation service tips</w:t>
+      </w:r>
+      <w:r>
+        <w:rPr>
+          <w:rFonts w:ascii="Helvetica" w:hAnsi="Helvetica" w:cs="Helvetica"/>
+          <w:color w:val="1D2129"/>
+          <w:sz w:val="21"/>
+          <w:szCs w:val="21"/>
+        </w:rPr>
+        <w:br/>
+        <w:t>● Wallpaper installation service companies near me</w:t>
+      </w:r>
+      <w:r>
+        <w:rPr>
+          <w:rFonts w:ascii="Helvetica" w:hAnsi="Helvetica" w:cs="Helvetica"/>
+          <w:color w:val="1D2129"/>
+          <w:sz w:val="21"/>
+          <w:szCs w:val="21"/>
+        </w:rPr>
+        <w:br/>
+        <w:t>● Wallpaper installation service cost</w:t>
+      </w:r>
+    </w:p>
+    <w:p>
+      <w:pPr>
+        <w:pStyle w:val="NormalWeb"/>
+        <w:shd w:val="clear" w:color="auto" w:fill="FFFFFF"/>
+        <w:spacing w:before="90" w:beforeAutospacing="0" w:after="90" w:afterAutospacing="0"/>
+        <w:rPr>
+          <w:rFonts w:ascii="Helvetica" w:hAnsi="Helvetica" w:cs="Helvetica"/>
+          <w:color w:val="1D2129"/>
+          <w:sz w:val="21"/>
+          <w:szCs w:val="21"/>
+        </w:rPr>
+      </w:pPr>
+      <w:r>
+        <w:rPr>
+          <w:rFonts w:ascii="Helvetica" w:hAnsi="Helvetica" w:cs="Helvetica"/>
+          <w:color w:val="1D2129"/>
+          <w:sz w:val="21"/>
+          <w:szCs w:val="21"/>
+        </w:rPr>
+        <w:lastRenderedPageBreak/>
+        <w:t>BEST WALLPAPER INSTALLATION SERVICE COMPANY OF EDINBURG MISSION MCALLEN TEXAS</w:t>
+      </w:r>
+      <w:r>
+        <w:rPr>
+          <w:rFonts w:ascii="Helvetica" w:hAnsi="Helvetica" w:cs="Helvetica"/>
+          <w:color w:val="1D2129"/>
+          <w:sz w:val="21"/>
+          <w:szCs w:val="21"/>
+        </w:rPr>
+        <w:br/>
+        <w:t>HANDYMAN SERVICES OF MCALLEN</w:t>
+      </w:r>
+    </w:p>
+    <w:p>
+      <w:pPr>
+        <w:pStyle w:val="NormalWeb"/>
+        <w:shd w:val="clear" w:color="auto" w:fill="FFFFFF"/>
+        <w:spacing w:before="90" w:beforeAutospacing="0" w:after="90" w:afterAutospacing="0"/>
+        <w:rPr>
+          <w:rFonts w:ascii="Helvetica" w:hAnsi="Helvetica" w:cs="Helvetica"/>
+          <w:color w:val="1D2129"/>
+          <w:sz w:val="21"/>
+          <w:szCs w:val="21"/>
+        </w:rPr>
+      </w:pPr>
+      <w:r>
+        <w:rPr>
+          <w:rFonts w:ascii="Helvetica" w:hAnsi="Helvetica" w:cs="Helvetica"/>
+          <w:color w:val="1D2129"/>
+          <w:sz w:val="21"/>
+          <w:szCs w:val="21"/>
+        </w:rPr>
         <w:t>REQUEST FREE INFORMATION NOW. CLICK HERE!</w:t>
       </w:r>
       <w:r>
@@ -485,15 +614,6 @@
           <w:szCs w:val="21"/>
         </w:rPr>
         <w:br/>
-      </w:r>
-      <w:r>
-        <w:rPr>
-          <w:rFonts w:ascii="Helvetica" w:hAnsi="Helvetica" w:cs="Helvetica"/>
-          <w:color w:val="1D2129"/>
-          <w:sz w:val="21"/>
-          <w:szCs w:val="21"/>
-        </w:rPr>
-        <w:lastRenderedPageBreak/>
         <w:t>Handyman Services of McAllen</w:t>
       </w:r>
       <w:r>
@@ -1582,15 +1702,6 @@
 </file>
 
 <file path=customXml/item2.xml><?xml version="1.0" encoding="utf-8"?>
-<?mso-contentType ?>
-<FormTemplates xmlns="http://schemas.microsoft.com/sharepoint/v3/contenttype/forms">
-  <Display>DocumentLibraryForm</Display>
-  <Edit>DocumentLibraryForm</Edit>
-  <New>DocumentLibraryForm</New>
-</FormTemplates>
-</file>
-
-<file path=customXml/item3.xml><?xml version="1.0" encoding="utf-8"?>
 <ct:contentTypeSchema xmlns:ct="http://schemas.microsoft.com/office/2006/metadata/contentType" xmlns:ma="http://schemas.microsoft.com/office/2006/metadata/properties/metaAttributes" ct:_="" ma:_="" ma:contentTypeName="Document" ma:contentTypeID="0x0101001C4C56C4BEAD254C985466BC812109A8" ma:contentTypeVersion="10" ma:contentTypeDescription="Create a new document." ma:contentTypeScope="" ma:versionID="173f350c73154159a44cb0ab7ed74a51">
   <xsd:schema xmlns:xsd="http://www.w3.org/2001/XMLSchema" xmlns:xs="http://www.w3.org/2001/XMLSchema" xmlns:p="http://schemas.microsoft.com/office/2006/metadata/properties" xmlns:ns2="becc90cd-bbff-4dab-b362-8e08b3fdf5e4" targetNamespace="http://schemas.microsoft.com/office/2006/metadata/properties" ma:root="true" ma:fieldsID="a92b1487cd10b6d3db23c46ecd082d66" ns2:_="">
     <xsd:import namespace="becc90cd-bbff-4dab-b362-8e08b3fdf5e4"/>
@@ -1774,6 +1885,15 @@
 </ct:contentTypeSchema>
 </file>
 
+<file path=customXml/item3.xml><?xml version="1.0" encoding="utf-8"?>
+<?mso-contentType ?>
+<FormTemplates xmlns="http://schemas.microsoft.com/sharepoint/v3/contenttype/forms">
+  <Display>DocumentLibraryForm</Display>
+  <Edit>DocumentLibraryForm</Edit>
+  <New>DocumentLibraryForm</New>
+</FormTemplates>
+</file>
+
 <file path=customXml/itemProps1.xml><?xml version="1.0" encoding="utf-8"?>
 <ds:datastoreItem xmlns:ds="http://schemas.openxmlformats.org/officeDocument/2006/customXml" ds:itemID="{85E6C68B-506D-460E-954F-58E68F40EB9C}">
   <ds:schemaRefs>
@@ -1784,14 +1904,6 @@
 </file>
 
 <file path=customXml/itemProps2.xml><?xml version="1.0" encoding="utf-8"?>
-<ds:datastoreItem xmlns:ds="http://schemas.openxmlformats.org/officeDocument/2006/customXml" ds:itemID="{4C2CA34C-E2F8-44F1-9380-547B0B9D3720}">
-  <ds:schemaRefs>
-    <ds:schemaRef ds:uri="http://schemas.microsoft.com/sharepoint/v3/contenttype/forms"/>
-  </ds:schemaRefs>
-</ds:datastoreItem>
-</file>
-
-<file path=customXml/itemProps3.xml><?xml version="1.0" encoding="utf-8"?>
 <ds:datastoreItem xmlns:ds="http://schemas.openxmlformats.org/officeDocument/2006/customXml" ds:itemID="{86B31852-32BC-4458-A43B-B0BE7A4167D4}">
   <ds:schemaRefs>
     <ds:schemaRef ds:uri="http://schemas.microsoft.com/office/2006/metadata/contentType"/>
@@ -1807,4 +1919,12 @@
     <ds:schemaRef ds:uri="http://schemas.microsoft.com/internal/obd"/>
   </ds:schemaRefs>
 </ds:datastoreItem>
+</file>
+
+<file path=customXml/itemProps3.xml><?xml version="1.0" encoding="utf-8"?>
+<ds:datastoreItem xmlns:ds="http://schemas.openxmlformats.org/officeDocument/2006/customXml" ds:itemID="{4C2CA34C-E2F8-44F1-9380-547B0B9D3720}">
+  <ds:schemaRefs>
+    <ds:schemaRef ds:uri="http://schemas.microsoft.com/sharepoint/v3/contenttype/forms"/>
+  </ds:schemaRefs>
+</ds:datastoreItem>
 </file>
</xml_diff>